<commit_message>
adding daftar rest resource
</commit_message>
<xml_diff>
--- a/DAFTAR REST Resources.docx
+++ b/DAFTAR REST Resources.docx
@@ -10,31 +10,34 @@
           <w:szCs w:val="48"/>
         </w:rPr>
       </w:pPr>
+      <w:proofErr w:type="spellStart"/>
       <w:r>
         <w:rPr>
           <w:b/>
           <w:sz w:val="36"/>
           <w:szCs w:val="48"/>
         </w:rPr>
-        <w:t>Widya Pramesti</w:t>
-      </w:r>
-    </w:p>
-    <w:p>
-      <w:pPr>
+        <w:t>Widya</w:t>
+      </w:r>
+      <w:proofErr w:type="spellEnd"/>
+      <w:r>
         <w:rPr>
           <w:b/>
           <w:sz w:val="36"/>
           <w:szCs w:val="48"/>
         </w:rPr>
-      </w:pPr>
+        <w:t xml:space="preserve"> </w:t>
+      </w:r>
+      <w:proofErr w:type="spellStart"/>
       <w:r>
         <w:rPr>
           <w:b/>
           <w:sz w:val="36"/>
           <w:szCs w:val="48"/>
         </w:rPr>
-        <w:t xml:space="preserve">1512502400 </w:t>
-      </w:r>
+        <w:t>Pramesti</w:t>
+      </w:r>
+      <w:proofErr w:type="spellEnd"/>
     </w:p>
     <w:p>
       <w:pPr>
@@ -50,10 +53,35 @@
           <w:sz w:val="36"/>
           <w:szCs w:val="48"/>
         </w:rPr>
-        <w:t>Absen 21</w:t>
-      </w:r>
-      <w:bookmarkStart w:id="0" w:name="_GoBack"/>
-      <w:bookmarkEnd w:id="0"/>
+        <w:t xml:space="preserve">1512502400 </w:t>
+      </w:r>
+    </w:p>
+    <w:p>
+      <w:pPr>
+        <w:rPr>
+          <w:b/>
+          <w:sz w:val="36"/>
+          <w:szCs w:val="48"/>
+        </w:rPr>
+      </w:pPr>
+      <w:proofErr w:type="spellStart"/>
+      <w:r>
+        <w:rPr>
+          <w:b/>
+          <w:sz w:val="36"/>
+          <w:szCs w:val="48"/>
+        </w:rPr>
+        <w:t>Absen</w:t>
+      </w:r>
+      <w:proofErr w:type="spellEnd"/>
+      <w:r>
+        <w:rPr>
+          <w:b/>
+          <w:sz w:val="36"/>
+          <w:szCs w:val="48"/>
+        </w:rPr>
+        <w:t xml:space="preserve"> 21</w:t>
+      </w:r>
     </w:p>
     <w:p>
       <w:pPr>
@@ -119,8 +147,17 @@
           <w:sz w:val="40"/>
           <w:szCs w:val="40"/>
         </w:rPr>
-        <w:t>POST/mahasiswas</w:t>
-      </w:r>
+        <w:t>POST/</w:t>
+      </w:r>
+      <w:proofErr w:type="spellStart"/>
+      <w:r>
+        <w:rPr>
+          <w:sz w:val="40"/>
+          <w:szCs w:val="40"/>
+        </w:rPr>
+        <w:t>mahasiswas</w:t>
+      </w:r>
+      <w:proofErr w:type="spellEnd"/>
     </w:p>
     <w:p>
       <w:pPr>
@@ -159,8 +196,17 @@
           <w:sz w:val="40"/>
           <w:szCs w:val="40"/>
         </w:rPr>
-        <w:t>GET/mahasiswas</w:t>
-      </w:r>
+        <w:t>GET/</w:t>
+      </w:r>
+      <w:proofErr w:type="spellStart"/>
+      <w:r>
+        <w:rPr>
+          <w:sz w:val="40"/>
+          <w:szCs w:val="40"/>
+        </w:rPr>
+        <w:t>mahasiswas</w:t>
+      </w:r>
+      <w:proofErr w:type="spellEnd"/>
     </w:p>
     <w:p>
       <w:pPr>
@@ -179,7 +225,30 @@
           <w:sz w:val="40"/>
           <w:szCs w:val="40"/>
         </w:rPr>
-        <w:t>GET/mahasiswas/1</w:t>
+        <w:t>GET/</w:t>
+      </w:r>
+      <w:proofErr w:type="spellStart"/>
+      <w:r>
+        <w:rPr>
+          <w:sz w:val="40"/>
+          <w:szCs w:val="40"/>
+        </w:rPr>
+        <w:t>mahasiswas</w:t>
+      </w:r>
+      <w:proofErr w:type="spellEnd"/>
+      <w:r>
+        <w:rPr>
+          <w:sz w:val="40"/>
+          <w:szCs w:val="40"/>
+        </w:rPr>
+        <w:t>/1</w:t>
+      </w:r>
+      <w:r>
+        <w:rPr>
+          <w:sz w:val="40"/>
+          <w:szCs w:val="40"/>
+        </w:rPr>
+        <w:t>512502400</w:t>
       </w:r>
     </w:p>
     <w:p>
@@ -220,7 +289,30 @@
           <w:sz w:val="40"/>
           <w:szCs w:val="40"/>
         </w:rPr>
-        <w:t>PUT/mahasiswas/1</w:t>
+        <w:t>PUT/</w:t>
+      </w:r>
+      <w:proofErr w:type="spellStart"/>
+      <w:r>
+        <w:rPr>
+          <w:sz w:val="40"/>
+          <w:szCs w:val="40"/>
+        </w:rPr>
+        <w:t>mahasiswas</w:t>
+      </w:r>
+      <w:proofErr w:type="spellEnd"/>
+      <w:r>
+        <w:rPr>
+          <w:sz w:val="40"/>
+          <w:szCs w:val="40"/>
+        </w:rPr>
+        <w:t>/1</w:t>
+      </w:r>
+      <w:r>
+        <w:rPr>
+          <w:sz w:val="40"/>
+          <w:szCs w:val="40"/>
+        </w:rPr>
+        <w:t>512502400</w:t>
       </w:r>
     </w:p>
     <w:p>
@@ -261,8 +353,33 @@
           <w:sz w:val="40"/>
           <w:szCs w:val="40"/>
         </w:rPr>
-        <w:t>DELETE/mahasiswas/1</w:t>
-      </w:r>
+        <w:t>DELETE/</w:t>
+      </w:r>
+      <w:proofErr w:type="spellStart"/>
+      <w:r>
+        <w:rPr>
+          <w:sz w:val="40"/>
+          <w:szCs w:val="40"/>
+        </w:rPr>
+        <w:t>mahasiswas</w:t>
+      </w:r>
+      <w:proofErr w:type="spellEnd"/>
+      <w:r>
+        <w:rPr>
+          <w:sz w:val="40"/>
+          <w:szCs w:val="40"/>
+        </w:rPr>
+        <w:t>/1</w:t>
+      </w:r>
+      <w:r>
+        <w:rPr>
+          <w:sz w:val="40"/>
+          <w:szCs w:val="40"/>
+        </w:rPr>
+        <w:t>512502400</w:t>
+      </w:r>
+      <w:bookmarkStart w:id="0" w:name="_GoBack"/>
+      <w:bookmarkEnd w:id="0"/>
     </w:p>
     <w:p/>
     <w:sectPr>

</xml_diff>